<commit_message>
Tasks completed -last attempt
</commit_message>
<xml_diff>
--- a/report.docx
+++ b/report.docx
@@ -112,13 +112,7 @@
                     <w:rPr>
                       <w:rFonts w:ascii="Cambria Math" w:hAnsi="Cambria Math"/>
                     </w:rPr>
-                    <m:t>u</m:t>
-                  </m:r>
-                  <m:r>
-                    <w:rPr>
-                      <w:rFonts w:ascii="Cambria Math" w:hAnsi="Cambria Math"/>
-                    </w:rPr>
-                    <m:t>t</m:t>
+                    <m:t>ut</m:t>
                   </m:r>
                 </m:e>
               </m:d>
@@ -178,13 +172,7 @@
             <w:rPr>
               <w:rFonts w:ascii="Cambria Math" w:hAnsi="Cambria Math"/>
             </w:rPr>
-            <m:t>]=</m:t>
-          </m:r>
-          <m:r>
-            <w:rPr>
-              <w:rFonts w:ascii="Cambria Math" w:hAnsi="Cambria Math"/>
-            </w:rPr>
-            <m:t>39</m:t>
+            <m:t>]=39</m:t>
           </m:r>
           <m:sSup>
             <m:sSupPr>
@@ -218,13 +206,7 @@
                     <w:rPr>
                       <w:rFonts w:ascii="Cambria Math" w:hAnsi="Cambria Math"/>
                     </w:rPr>
-                    <m:t>0.1(3</m:t>
-                  </m:r>
-                  <m:r>
-                    <w:rPr>
-                      <w:rFonts w:ascii="Cambria Math" w:hAnsi="Cambria Math"/>
-                    </w:rPr>
-                    <m:t>)</m:t>
+                    <m:t>0.1(3)</m:t>
                   </m:r>
                 </m:e>
               </m:d>
@@ -634,25 +616,7 @@
                 <w:rPr>
                   <w:rFonts w:ascii="Cambria Math" w:hAnsi="Cambria Math"/>
                 </w:rPr>
-                <m:t>2</m:t>
-              </m:r>
-              <m:r>
-                <w:rPr>
-                  <w:rFonts w:ascii="Cambria Math" w:hAnsi="Cambria Math"/>
-                </w:rPr>
-                <m:t>(0.1</m:t>
-              </m:r>
-              <m:r>
-                <w:rPr>
-                  <w:rFonts w:ascii="Cambria Math" w:hAnsi="Cambria Math"/>
-                </w:rPr>
-                <m:t>)(3</m:t>
-              </m:r>
-              <m:r>
-                <w:rPr>
-                  <w:rFonts w:ascii="Cambria Math" w:hAnsi="Cambria Math"/>
-                </w:rPr>
-                <m:t>)</m:t>
+                <m:t>2(0.1)(3)</m:t>
               </m:r>
             </m:sup>
           </m:sSup>
@@ -714,13 +678,7 @@
                     <w:rPr>
                       <w:rFonts w:ascii="Cambria Math" w:hAnsi="Cambria Math"/>
                     </w:rPr>
-                    <m:t>(3</m:t>
-                  </m:r>
-                  <m:r>
-                    <w:rPr>
-                      <w:rFonts w:ascii="Cambria Math" w:hAnsi="Cambria Math"/>
-                    </w:rPr>
-                    <m:t>)</m:t>
+                    <m:t>(3)</m:t>
                   </m:r>
                 </m:sup>
               </m:sSup>
@@ -810,7 +768,13 @@
         </w:numPr>
       </w:pPr>
       <w:r>
-        <w:t>Obtain only the last column of the array “S” which represent stock price at time 3 for each of the 5 path. Assign the values to variable “S3”</w:t>
+        <w:t>Obtain only the last column of the array “S” which represent stock p</w:t>
+      </w:r>
+      <w:r>
+        <w:t>rice at time 3 for each of the 1000</w:t>
+      </w:r>
+      <w:r>
+        <w:t xml:space="preserve"> path. Assign the values to variable “S3”</w:t>
       </w:r>
     </w:p>
     <w:p>
@@ -822,8 +786,16 @@
         </w:numPr>
       </w:pPr>
       <w:r>
-        <w:t>Sum up the values and divide by 5</w:t>
-      </w:r>
+        <w:t>Sum up the values a</w:t>
+      </w:r>
+      <w:r>
+        <w:t xml:space="preserve">nd divide by </w:t>
+      </w:r>
+      <w:proofErr w:type="spellStart"/>
+      <w:r>
+        <w:t>n_path</w:t>
+      </w:r>
+      <w:proofErr w:type="spellEnd"/>
     </w:p>
     <w:p>
       <w:pPr>
@@ -852,12 +824,7 @@
         </w:numPr>
       </w:pPr>
       <w:r>
-        <w:t xml:space="preserve">Each term in array “S3” are minus from expected value calculated above and square </w:t>
-      </w:r>
-      <w:bookmarkStart w:id="0" w:name="_GoBack"/>
-      <w:bookmarkEnd w:id="0"/>
-      <w:r>
-        <w:t>them up respectively. The answers were stored in “V1”</w:t>
+        <w:t>Each term in array “S3” are minus from expected value calculated above and square them up respectively. The answers were stored in “V1”</w:t>
       </w:r>
     </w:p>
     <w:p>
@@ -869,7 +836,13 @@
         </w:numPr>
       </w:pPr>
       <w:r>
-        <w:t>Sum up the term in “V1” and divide by (n-1)</w:t>
+        <w:t>Sum up the term in “V1” and divide by (n</w:t>
+      </w:r>
+      <w:r>
+        <w:t>_path</w:t>
+      </w:r>
+      <w:r>
+        <w:t>-1)</w:t>
       </w:r>
     </w:p>
     <w:p>
@@ -958,7 +931,15 @@
         </w:numPr>
       </w:pPr>
       <w:r>
-        <w:t>The loop will end after 5 iterations</w:t>
+        <w:t xml:space="preserve">The loop will end after </w:t>
+      </w:r>
+      <w:proofErr w:type="spellStart"/>
+      <w:r>
+        <w:t>n_path</w:t>
+      </w:r>
+      <w:proofErr w:type="spellEnd"/>
+      <w:r>
+        <w:t xml:space="preserve"> iterations</w:t>
       </w:r>
     </w:p>
     <w:p>
@@ -1056,7 +1037,29 @@
         <w:t xml:space="preserve"> represent stock price at time 1</w:t>
       </w:r>
       <w:r>
-        <w:t xml:space="preserve"> for each of the 5 path. A</w:t>
+        <w:t xml:space="preserve"> for each of </w:t>
+      </w:r>
+      <w:proofErr w:type="gramStart"/>
+      <w:r>
+        <w:t xml:space="preserve">the </w:t>
+      </w:r>
+      <w:r>
+        <w:t xml:space="preserve"> </w:t>
+      </w:r>
+      <w:proofErr w:type="spellStart"/>
+      <w:r>
+        <w:t>n</w:t>
+      </w:r>
+      <w:proofErr w:type="gramEnd"/>
+      <w:r>
+        <w:t>_</w:t>
+      </w:r>
+      <w:r>
+        <w:t>path</w:t>
+      </w:r>
+      <w:proofErr w:type="spellEnd"/>
+      <w:r>
+        <w:t>. A</w:t>
       </w:r>
       <w:r>
         <w:t>ssign the values to variable “R1</w:t>
@@ -1083,7 +1086,7 @@
         <w:t xml:space="preserve">number of path which is </w:t>
       </w:r>
       <w:r>
-        <w:t>5</w:t>
+        <w:t>1000</w:t>
       </w:r>
     </w:p>
     <w:p>
@@ -1113,10 +1116,7 @@
         </w:numPr>
       </w:pPr>
       <w:r>
-        <w:t xml:space="preserve">Let count </w:t>
-      </w:r>
-      <w:r>
-        <w:t xml:space="preserve"> = 0</w:t>
+        <w:t>Let count  = 0</w:t>
       </w:r>
     </w:p>
     <w:p>
@@ -1137,13 +1137,7 @@
         <w:t>for</w:t>
       </w:r>
       <w:r>
-        <w:t xml:space="preserve"> loop, l</w:t>
-      </w:r>
-      <w:r>
-        <w:t>oop the term stored in array “R1</w:t>
-      </w:r>
-      <w:r>
-        <w:t xml:space="preserve">” one by one </w:t>
+        <w:t xml:space="preserve"> loop, loop the term stored in array “R1” one by one </w:t>
       </w:r>
     </w:p>
     <w:p>
@@ -1155,10 +1149,7 @@
         </w:numPr>
       </w:pPr>
       <w:r>
-        <w:t>If the term is bigger than “2”, “count” will increase by 1</w:t>
-      </w:r>
-      <w:r>
-        <w:t>. Otherwise, nothing will happen</w:t>
+        <w:t>If the term is bigger than “2”, “count” will increase by 1. Otherwise, nothing will happen</w:t>
       </w:r>
     </w:p>
     <w:p>
@@ -1170,7 +1161,12 @@
         </w:numPr>
       </w:pPr>
       <w:r>
-        <w:t>The loop will end after 5 iterations</w:t>
+        <w:t>The loop will end after 1000</w:t>
+      </w:r>
+      <w:bookmarkStart w:id="0" w:name="_GoBack"/>
+      <w:bookmarkEnd w:id="0"/>
+      <w:r>
+        <w:t xml:space="preserve"> iterations</w:t>
       </w:r>
     </w:p>
     <w:p>
@@ -1182,10 +1178,7 @@
         </w:numPr>
       </w:pPr>
       <w:r>
-        <w:t>For P[R(1)&gt; 2</w:t>
-      </w:r>
-      <w:r>
-        <w:t>], calculate by taking final value of “count” divide by number of path</w:t>
+        <w:t>For P[R(1)&gt; 2], calculate by taking final value of “count” divide by number of path</w:t>
       </w:r>
     </w:p>
     <w:p>
@@ -8033,17 +8026,7 @@
           <w:szCs w:val="21"/>
           <w:shd w:val="clear" w:color="auto" w:fill="FFFFFF"/>
         </w:rPr>
-        <w:t xml:space="preserve">In general, if i=N term, we will list down the last 5 term which are </w:t>
-      </w:r>
-      <w:r>
-        <w:rPr>
-          <w:rFonts w:ascii="Arial" w:hAnsi="Arial" w:cs="Arial"/>
-          <w:color w:val="333333"/>
-          <w:sz w:val="21"/>
-          <w:szCs w:val="21"/>
-          <w:shd w:val="clear" w:color="auto" w:fill="FFFFFF"/>
-        </w:rPr>
-        <w:t>[t</w:t>
+        <w:t>In general, if i=N term, we will list down the last 5 term which are [t</w:t>
       </w:r>
       <w:r>
         <w:rPr>
@@ -8073,17 +8056,7 @@
           <w:szCs w:val="21"/>
           <w:shd w:val="clear" w:color="auto" w:fill="FFFFFF"/>
         </w:rPr>
-        <w:t>N</w:t>
-      </w:r>
-      <w:r>
-        <w:rPr>
-          <w:rFonts w:ascii="Arial" w:hAnsi="Arial" w:cs="Arial"/>
-          <w:color w:val="333333"/>
-          <w:sz w:val="21"/>
-          <w:szCs w:val="21"/>
-          <w:shd w:val="clear" w:color="auto" w:fill="FFFFFF"/>
-        </w:rPr>
-        <w:t>-5, term</w:t>
+        <w:t>N-5, term</w:t>
       </w:r>
       <w:r>
         <w:rPr>
@@ -8103,17 +8076,7 @@
           <w:szCs w:val="21"/>
           <w:shd w:val="clear" w:color="auto" w:fill="FFFFFF"/>
         </w:rPr>
-        <w:t>N</w:t>
-      </w:r>
-      <w:r>
-        <w:rPr>
-          <w:rFonts w:ascii="Arial" w:hAnsi="Arial" w:cs="Arial"/>
-          <w:color w:val="333333"/>
-          <w:sz w:val="21"/>
-          <w:szCs w:val="21"/>
-          <w:shd w:val="clear" w:color="auto" w:fill="FFFFFF"/>
-        </w:rPr>
-        <w:t>-4, term</w:t>
+        <w:t>N-4, term</w:t>
       </w:r>
       <w:r>
         <w:rPr>
@@ -8133,17 +8096,7 @@
           <w:szCs w:val="21"/>
           <w:shd w:val="clear" w:color="auto" w:fill="FFFFFF"/>
         </w:rPr>
-        <w:t>N</w:t>
-      </w:r>
-      <w:r>
-        <w:rPr>
-          <w:rFonts w:ascii="Arial" w:hAnsi="Arial" w:cs="Arial"/>
-          <w:color w:val="333333"/>
-          <w:sz w:val="21"/>
-          <w:szCs w:val="21"/>
-          <w:shd w:val="clear" w:color="auto" w:fill="FFFFFF"/>
-        </w:rPr>
-        <w:t>-3, term</w:t>
+        <w:t>N-3, term</w:t>
       </w:r>
       <w:r>
         <w:rPr>
@@ -8163,17 +8116,7 @@
           <w:szCs w:val="21"/>
           <w:shd w:val="clear" w:color="auto" w:fill="FFFFFF"/>
         </w:rPr>
-        <w:t>N</w:t>
-      </w:r>
-      <w:r>
-        <w:rPr>
-          <w:rFonts w:ascii="Arial" w:hAnsi="Arial" w:cs="Arial"/>
-          <w:color w:val="333333"/>
-          <w:sz w:val="21"/>
-          <w:szCs w:val="21"/>
-          <w:shd w:val="clear" w:color="auto" w:fill="FFFFFF"/>
-        </w:rPr>
-        <w:t>-2, term</w:t>
+        <w:t>N-2, term</w:t>
       </w:r>
       <w:r>
         <w:rPr>

</xml_diff>